<commit_message>
basic cleanup to remove all but figures in appendix
</commit_message>
<xml_diff>
--- a/MtCarsTransReg.docx
+++ b/MtCarsTransReg.docx
@@ -629,337 +629,7 @@
         <w:t xml:space="preserve"> </w:t>
       </w:r>
       <w:r>
-        <w:t xml:space="preserve">However, in reviewing other parameters in the dataset, it was determined that including only the transmission type created a bias model. We created several models using and then verified it with the</w:t>
-      </w:r>
-      <w:r>
-        <w:t xml:space="preserve"> </w:t>
-      </w:r>
-      <w:r>
-        <w:rPr>
-          <w:i/>
-        </w:rPr>
-        <w:t xml:space="preserve">step()</w:t>
-      </w:r>
-      <w:r>
-        <w:t xml:space="preserve"> </w:t>
-      </w:r>
-      <w:r>
-        <w:t xml:space="preserve">function (see appendix for optional exploratory analysis) and looked at the significance of comparing models using ANOVA tests, and the variance inflation to find a more parsimonious, interpretable representation. We also looked at outliers using</w:t>
-      </w:r>
-      <w:r>
-        <w:t xml:space="preserve"> </w:t>
-      </w:r>
-      <w:r>
-        <w:rPr>
-          <w:i/>
-        </w:rPr>
-        <w:t xml:space="preserve">hatvalues</w:t>
-      </w:r>
-      <w:r>
-        <w:t xml:space="preserve"> </w:t>
-      </w:r>
-      <w:r>
-        <w:t xml:space="preserve">function,</w:t>
-      </w:r>
-      <w:r>
-        <w:t xml:space="preserve"> </w:t>
-      </w:r>
-      <w:r>
-        <w:rPr>
-          <w:i/>
-        </w:rPr>
-        <w:t xml:space="preserve">dfbetas</w:t>
-      </w:r>
-      <w:r>
-        <w:t xml:space="preserve"> </w:t>
-      </w:r>
-      <w:r>
-        <w:t xml:space="preserve">and</w:t>
-      </w:r>
-      <w:r>
-        <w:t xml:space="preserve"> </w:t>
-      </w:r>
-      <w:r>
-        <w:rPr>
-          <w:i/>
-        </w:rPr>
-        <w:t xml:space="preserve">PRESS</w:t>
-      </w:r>
-      <w:r>
-        <w:t xml:space="preserve"> </w:t>
-      </w:r>
-      <w:r>
-        <w:t xml:space="preserve">valueson the most significant model to see if any of the model coefficients were significantly influence by specific outlier values.</w:t>
-      </w:r>
-    </w:p>
-    <w:p>
-      <w:pPr>
-        <w:pStyle w:val="SourceCode"/>
-      </w:pPr>
-      <w:r>
-        <w:rPr>
-          <w:rStyle w:val="VerbatimChar"/>
-        </w:rPr>
-        <w:t xml:space="preserve">## </w:t>
-      </w:r>
-      <w:r>
-        <w:br w:type="textWrapping"/>
-      </w:r>
-      <w:r>
-        <w:rPr>
-          <w:rStyle w:val="VerbatimChar"/>
-        </w:rPr>
-        <w:t xml:space="preserve">## Call:</w:t>
-      </w:r>
-      <w:r>
-        <w:br w:type="textWrapping"/>
-      </w:r>
-      <w:r>
-        <w:rPr>
-          <w:rStyle w:val="VerbatimChar"/>
-        </w:rPr>
-        <w:t xml:space="preserve">## lm(formula = mpg ~ wt + qsec + am, data = mtcars)</w:t>
-      </w:r>
-      <w:r>
-        <w:br w:type="textWrapping"/>
-      </w:r>
-      <w:r>
-        <w:rPr>
-          <w:rStyle w:val="VerbatimChar"/>
-        </w:rPr>
-        <w:t xml:space="preserve">## </w:t>
-      </w:r>
-      <w:r>
-        <w:br w:type="textWrapping"/>
-      </w:r>
-      <w:r>
-        <w:rPr>
-          <w:rStyle w:val="VerbatimChar"/>
-        </w:rPr>
-        <w:t xml:space="preserve">## Residuals:</w:t>
-      </w:r>
-      <w:r>
-        <w:br w:type="textWrapping"/>
-      </w:r>
-      <w:r>
-        <w:rPr>
-          <w:rStyle w:val="VerbatimChar"/>
-        </w:rPr>
-        <w:t xml:space="preserve">##    Min     1Q Median     3Q    Max </w:t>
-      </w:r>
-      <w:r>
-        <w:br w:type="textWrapping"/>
-      </w:r>
-      <w:r>
-        <w:rPr>
-          <w:rStyle w:val="VerbatimChar"/>
-        </w:rPr>
-        <w:t xml:space="preserve">## -3.481 -1.556 -0.726  1.411  4.661 </w:t>
-      </w:r>
-      <w:r>
-        <w:br w:type="textWrapping"/>
-      </w:r>
-      <w:r>
-        <w:rPr>
-          <w:rStyle w:val="VerbatimChar"/>
-        </w:rPr>
-        <w:t xml:space="preserve">## </w:t>
-      </w:r>
-      <w:r>
-        <w:br w:type="textWrapping"/>
-      </w:r>
-      <w:r>
-        <w:rPr>
-          <w:rStyle w:val="VerbatimChar"/>
-        </w:rPr>
-        <w:t xml:space="preserve">## Coefficients:</w:t>
-      </w:r>
-      <w:r>
-        <w:br w:type="textWrapping"/>
-      </w:r>
-      <w:r>
-        <w:rPr>
-          <w:rStyle w:val="VerbatimChar"/>
-        </w:rPr>
-        <w:t xml:space="preserve">##             Estimate Std. Error t value Pr(&gt;|t|)    </w:t>
-      </w:r>
-      <w:r>
-        <w:br w:type="textWrapping"/>
-      </w:r>
-      <w:r>
-        <w:rPr>
-          <w:rStyle w:val="VerbatimChar"/>
-        </w:rPr>
-        <w:t xml:space="preserve">## (Intercept)    9.618      6.960    1.38  0.17792    </w:t>
-      </w:r>
-      <w:r>
-        <w:br w:type="textWrapping"/>
-      </w:r>
-      <w:r>
-        <w:rPr>
-          <w:rStyle w:val="VerbatimChar"/>
-        </w:rPr>
-        <w:t xml:space="preserve">## wt            -3.917      0.711   -5.51    7e-06 ***</w:t>
-      </w:r>
-      <w:r>
-        <w:br w:type="textWrapping"/>
-      </w:r>
-      <w:r>
-        <w:rPr>
-          <w:rStyle w:val="VerbatimChar"/>
-        </w:rPr>
-        <w:t xml:space="preserve">## qsec           1.226      0.289    4.25  0.00022 ***</w:t>
-      </w:r>
-      <w:r>
-        <w:br w:type="textWrapping"/>
-      </w:r>
-      <w:r>
-        <w:rPr>
-          <w:rStyle w:val="VerbatimChar"/>
-        </w:rPr>
-        <w:t xml:space="preserve">## amManual       2.936      1.411    2.08  0.04672 *  </w:t>
-      </w:r>
-      <w:r>
-        <w:br w:type="textWrapping"/>
-      </w:r>
-      <w:r>
-        <w:rPr>
-          <w:rStyle w:val="VerbatimChar"/>
-        </w:rPr>
-        <w:t xml:space="preserve">## ---</w:t>
-      </w:r>
-      <w:r>
-        <w:br w:type="textWrapping"/>
-      </w:r>
-      <w:r>
-        <w:rPr>
-          <w:rStyle w:val="VerbatimChar"/>
-        </w:rPr>
-        <w:t xml:space="preserve">## Signif. codes:  0 '***' 0.001 '**' 0.01 '*' 0.05 '.' 0.1 ' ' 1</w:t>
-      </w:r>
-      <w:r>
-        <w:br w:type="textWrapping"/>
-      </w:r>
-      <w:r>
-        <w:rPr>
-          <w:rStyle w:val="VerbatimChar"/>
-        </w:rPr>
-        <w:t xml:space="preserve">## </w:t>
-      </w:r>
-      <w:r>
-        <w:br w:type="textWrapping"/>
-      </w:r>
-      <w:r>
-        <w:rPr>
-          <w:rStyle w:val="VerbatimChar"/>
-        </w:rPr>
-        <w:t xml:space="preserve">## Residual standard error: 2.46 on 28 degrees of freedom</w:t>
-      </w:r>
-      <w:r>
-        <w:br w:type="textWrapping"/>
-      </w:r>
-      <w:r>
-        <w:rPr>
-          <w:rStyle w:val="VerbatimChar"/>
-        </w:rPr>
-        <w:t xml:space="preserve">## Multiple R-squared:  0.85,   Adjusted R-squared:  0.834 </w:t>
-      </w:r>
-      <w:r>
-        <w:br w:type="textWrapping"/>
-      </w:r>
-      <w:r>
-        <w:rPr>
-          <w:rStyle w:val="VerbatimChar"/>
-        </w:rPr>
-        <w:t xml:space="preserve">## F-statistic: 52.7 on 3 and 28 DF,  p-value: 1.21e-11</w:t>
-      </w:r>
-    </w:p>
-    <w:p>
-      <w:pPr>
-        <w:pStyle w:val="SourceCode"/>
-      </w:pPr>
-      <w:r>
-        <w:rPr>
-          <w:rStyle w:val="VerbatimChar"/>
-        </w:rPr>
-        <w:t xml:space="preserve">## Analysis of Variance Table</w:t>
-      </w:r>
-      <w:r>
-        <w:br w:type="textWrapping"/>
-      </w:r>
-      <w:r>
-        <w:rPr>
-          <w:rStyle w:val="VerbatimChar"/>
-        </w:rPr>
-        <w:t xml:space="preserve">## </w:t>
-      </w:r>
-      <w:r>
-        <w:br w:type="textWrapping"/>
-      </w:r>
-      <w:r>
-        <w:rPr>
-          <w:rStyle w:val="VerbatimChar"/>
-        </w:rPr>
-        <w:t xml:space="preserve">## Model 1: mpg ~ am</w:t>
-      </w:r>
-      <w:r>
-        <w:br w:type="textWrapping"/>
-      </w:r>
-      <w:r>
-        <w:rPr>
-          <w:rStyle w:val="VerbatimChar"/>
-        </w:rPr>
-        <w:t xml:space="preserve">## Model 2: mpg ~ wt + qsec + am</w:t>
-      </w:r>
-      <w:r>
-        <w:br w:type="textWrapping"/>
-      </w:r>
-      <w:r>
-        <w:rPr>
-          <w:rStyle w:val="VerbatimChar"/>
-        </w:rPr>
-        <w:t xml:space="preserve">##   Res.Df RSS Df Sum of Sq    F  Pr(&gt;F)    </w:t>
-      </w:r>
-      <w:r>
-        <w:br w:type="textWrapping"/>
-      </w:r>
-      <w:r>
-        <w:rPr>
-          <w:rStyle w:val="VerbatimChar"/>
-        </w:rPr>
-        <w:t xml:space="preserve">## 1     30 721                              </w:t>
-      </w:r>
-      <w:r>
-        <w:br w:type="textWrapping"/>
-      </w:r>
-      <w:r>
-        <w:rPr>
-          <w:rStyle w:val="VerbatimChar"/>
-        </w:rPr>
-        <w:t xml:space="preserve">## 2     28 169  2       552 45.6 1.6e-09 ***</w:t>
-      </w:r>
-      <w:r>
-        <w:br w:type="textWrapping"/>
-      </w:r>
-      <w:r>
-        <w:rPr>
-          <w:rStyle w:val="VerbatimChar"/>
-        </w:rPr>
-        <w:t xml:space="preserve">## ---</w:t>
-      </w:r>
-      <w:r>
-        <w:br w:type="textWrapping"/>
-      </w:r>
-      <w:r>
-        <w:rPr>
-          <w:rStyle w:val="VerbatimChar"/>
-        </w:rPr>
-        <w:t xml:space="preserve">## Signif. codes:  0 '***' 0.001 '**' 0.01 '*' 0.05 '.' 0.1 ' ' 1</w:t>
-      </w:r>
-    </w:p>
-    <w:p>
-      <w:r>
-        <w:t xml:space="preserve">It was determined that a model using transmission type, quarter mile time in seconds, and weight in lbs/1000 had a significantly better result (p-value for each coefficient &lt; 0.05,</w:t>
+        <w:t xml:space="preserve">However, in reviewing other parameters in the dataset, it was determined that including only the transmission type created a bias model. We created several models incrementally adding parameters to find a possible optimum model with statistically significant parameters (P &lt; 0.05) and strong</w:t>
       </w:r>
       <w:r>
         <w:t xml:space="preserve"> </w:t>
@@ -981,10 +651,400 @@
         </m:sSup>
       </m:oMath>
       <w:r>
-        <w:t xml:space="preserve"> </w:t>
-      </w:r>
-      <w:r>
-        <w:t xml:space="preserve">= 0.8497) and was statistically significantly better than the base model based on anova tests (p = 1.6e-9). The confidence interval for manual transmissions was reduced to 2.9358 (conf interval = 0.0457 to 5.8259) with these additional parameters added to the model. The residual tests of this new model are available in</w:t>
+        <w:t xml:space="preserve">, variance inflation to find a parsimonious, interpretable representation. Models were compared on these factors and using ANOVA tests. The final model was then verified with the</w:t>
+      </w:r>
+      <w:r>
+        <w:t xml:space="preserve"> </w:t>
+      </w:r>
+      <w:r>
+        <w:rPr>
+          <w:i/>
+        </w:rPr>
+        <w:t xml:space="preserve">step()</w:t>
+      </w:r>
+      <w:r>
+        <w:t xml:space="preserve"> </w:t>
+      </w:r>
+      <w:r>
+        <w:t xml:space="preserve">function (see appendix for optional exploratory analysis) and compared to the singal variate model of mpg to transmission type using an ANOVA test. We also looked at outliers using</w:t>
+      </w:r>
+      <w:r>
+        <w:t xml:space="preserve"> </w:t>
+      </w:r>
+      <w:r>
+        <w:rPr>
+          <w:i/>
+        </w:rPr>
+        <w:t xml:space="preserve">hatvalues</w:t>
+      </w:r>
+      <w:r>
+        <w:t xml:space="preserve"> </w:t>
+      </w:r>
+      <w:r>
+        <w:t xml:space="preserve">function,</w:t>
+      </w:r>
+      <w:r>
+        <w:t xml:space="preserve"> </w:t>
+      </w:r>
+      <w:r>
+        <w:rPr>
+          <w:i/>
+        </w:rPr>
+        <w:t xml:space="preserve">dfbetas</w:t>
+      </w:r>
+      <w:r>
+        <w:t xml:space="preserve"> </w:t>
+      </w:r>
+      <w:r>
+        <w:t xml:space="preserve">and</w:t>
+      </w:r>
+      <w:r>
+        <w:t xml:space="preserve"> </w:t>
+      </w:r>
+      <w:r>
+        <w:rPr>
+          <w:i/>
+        </w:rPr>
+        <w:t xml:space="preserve">PRESS</w:t>
+      </w:r>
+      <w:r>
+        <w:t xml:space="preserve"> </w:t>
+      </w:r>
+      <w:r>
+        <w:t xml:space="preserve">values on the most significant model to see if any of the model coefficients were significantly influence by specific outlier values.</w:t>
+      </w:r>
+    </w:p>
+    <w:p>
+      <w:pPr>
+        <w:pStyle w:val="SourceCode"/>
+      </w:pPr>
+      <w:r>
+        <w:rPr>
+          <w:rStyle w:val="VerbatimChar"/>
+        </w:rPr>
+        <w:t xml:space="preserve">## </w:t>
+      </w:r>
+      <w:r>
+        <w:br w:type="textWrapping"/>
+      </w:r>
+      <w:r>
+        <w:rPr>
+          <w:rStyle w:val="VerbatimChar"/>
+        </w:rPr>
+        <w:t xml:space="preserve">## Call:</w:t>
+      </w:r>
+      <w:r>
+        <w:br w:type="textWrapping"/>
+      </w:r>
+      <w:r>
+        <w:rPr>
+          <w:rStyle w:val="VerbatimChar"/>
+        </w:rPr>
+        <w:t xml:space="preserve">## lm(formula = mpg ~ wt + qsec + am, data = mtcars)</w:t>
+      </w:r>
+      <w:r>
+        <w:br w:type="textWrapping"/>
+      </w:r>
+      <w:r>
+        <w:rPr>
+          <w:rStyle w:val="VerbatimChar"/>
+        </w:rPr>
+        <w:t xml:space="preserve">## </w:t>
+      </w:r>
+      <w:r>
+        <w:br w:type="textWrapping"/>
+      </w:r>
+      <w:r>
+        <w:rPr>
+          <w:rStyle w:val="VerbatimChar"/>
+        </w:rPr>
+        <w:t xml:space="preserve">## Residuals:</w:t>
+      </w:r>
+      <w:r>
+        <w:br w:type="textWrapping"/>
+      </w:r>
+      <w:r>
+        <w:rPr>
+          <w:rStyle w:val="VerbatimChar"/>
+        </w:rPr>
+        <w:t xml:space="preserve">##    Min     1Q Median     3Q    Max </w:t>
+      </w:r>
+      <w:r>
+        <w:br w:type="textWrapping"/>
+      </w:r>
+      <w:r>
+        <w:rPr>
+          <w:rStyle w:val="VerbatimChar"/>
+        </w:rPr>
+        <w:t xml:space="preserve">## -3.481 -1.556 -0.726  1.411  4.661 </w:t>
+      </w:r>
+      <w:r>
+        <w:br w:type="textWrapping"/>
+      </w:r>
+      <w:r>
+        <w:rPr>
+          <w:rStyle w:val="VerbatimChar"/>
+        </w:rPr>
+        <w:t xml:space="preserve">## </w:t>
+      </w:r>
+      <w:r>
+        <w:br w:type="textWrapping"/>
+      </w:r>
+      <w:r>
+        <w:rPr>
+          <w:rStyle w:val="VerbatimChar"/>
+        </w:rPr>
+        <w:t xml:space="preserve">## Coefficients:</w:t>
+      </w:r>
+      <w:r>
+        <w:br w:type="textWrapping"/>
+      </w:r>
+      <w:r>
+        <w:rPr>
+          <w:rStyle w:val="VerbatimChar"/>
+        </w:rPr>
+        <w:t xml:space="preserve">##             Estimate Std. Error t value Pr(&gt;|t|)    </w:t>
+      </w:r>
+      <w:r>
+        <w:br w:type="textWrapping"/>
+      </w:r>
+      <w:r>
+        <w:rPr>
+          <w:rStyle w:val="VerbatimChar"/>
+        </w:rPr>
+        <w:t xml:space="preserve">## (Intercept)    9.618      6.960    1.38  0.17792    </w:t>
+      </w:r>
+      <w:r>
+        <w:br w:type="textWrapping"/>
+      </w:r>
+      <w:r>
+        <w:rPr>
+          <w:rStyle w:val="VerbatimChar"/>
+        </w:rPr>
+        <w:t xml:space="preserve">## wt            -3.917      0.711   -5.51    7e-06 ***</w:t>
+      </w:r>
+      <w:r>
+        <w:br w:type="textWrapping"/>
+      </w:r>
+      <w:r>
+        <w:rPr>
+          <w:rStyle w:val="VerbatimChar"/>
+        </w:rPr>
+        <w:t xml:space="preserve">## qsec           1.226      0.289    4.25  0.00022 ***</w:t>
+      </w:r>
+      <w:r>
+        <w:br w:type="textWrapping"/>
+      </w:r>
+      <w:r>
+        <w:rPr>
+          <w:rStyle w:val="VerbatimChar"/>
+        </w:rPr>
+        <w:t xml:space="preserve">## amManual       2.936      1.411    2.08  0.04672 *  </w:t>
+      </w:r>
+      <w:r>
+        <w:br w:type="textWrapping"/>
+      </w:r>
+      <w:r>
+        <w:rPr>
+          <w:rStyle w:val="VerbatimChar"/>
+        </w:rPr>
+        <w:t xml:space="preserve">## ---</w:t>
+      </w:r>
+      <w:r>
+        <w:br w:type="textWrapping"/>
+      </w:r>
+      <w:r>
+        <w:rPr>
+          <w:rStyle w:val="VerbatimChar"/>
+        </w:rPr>
+        <w:t xml:space="preserve">## Signif. codes:  0 '***' 0.001 '**' 0.01 '*' 0.05 '.' 0.1 ' ' 1</w:t>
+      </w:r>
+      <w:r>
+        <w:br w:type="textWrapping"/>
+      </w:r>
+      <w:r>
+        <w:rPr>
+          <w:rStyle w:val="VerbatimChar"/>
+        </w:rPr>
+        <w:t xml:space="preserve">## </w:t>
+      </w:r>
+      <w:r>
+        <w:br w:type="textWrapping"/>
+      </w:r>
+      <w:r>
+        <w:rPr>
+          <w:rStyle w:val="VerbatimChar"/>
+        </w:rPr>
+        <w:t xml:space="preserve">## Residual standard error: 2.46 on 28 degrees of freedom</w:t>
+      </w:r>
+      <w:r>
+        <w:br w:type="textWrapping"/>
+      </w:r>
+      <w:r>
+        <w:rPr>
+          <w:rStyle w:val="VerbatimChar"/>
+        </w:rPr>
+        <w:t xml:space="preserve">## Multiple R-squared:  0.85,   Adjusted R-squared:  0.834 </w:t>
+      </w:r>
+      <w:r>
+        <w:br w:type="textWrapping"/>
+      </w:r>
+      <w:r>
+        <w:rPr>
+          <w:rStyle w:val="VerbatimChar"/>
+        </w:rPr>
+        <w:t xml:space="preserve">## F-statistic: 52.7 on 3 and 28 DF,  p-value: 1.21e-11</w:t>
+      </w:r>
+    </w:p>
+    <w:p>
+      <w:pPr>
+        <w:pStyle w:val="SourceCode"/>
+      </w:pPr>
+      <w:r>
+        <w:rPr>
+          <w:rStyle w:val="VerbatimChar"/>
+        </w:rPr>
+        <w:t xml:space="preserve">## Analysis of Variance Table</w:t>
+      </w:r>
+      <w:r>
+        <w:br w:type="textWrapping"/>
+      </w:r>
+      <w:r>
+        <w:rPr>
+          <w:rStyle w:val="VerbatimChar"/>
+        </w:rPr>
+        <w:t xml:space="preserve">## </w:t>
+      </w:r>
+      <w:r>
+        <w:br w:type="textWrapping"/>
+      </w:r>
+      <w:r>
+        <w:rPr>
+          <w:rStyle w:val="VerbatimChar"/>
+        </w:rPr>
+        <w:t xml:space="preserve">## Model 1: mpg ~ am</w:t>
+      </w:r>
+      <w:r>
+        <w:br w:type="textWrapping"/>
+      </w:r>
+      <w:r>
+        <w:rPr>
+          <w:rStyle w:val="VerbatimChar"/>
+        </w:rPr>
+        <w:t xml:space="preserve">## Model 2: mpg ~ wt + qsec + am</w:t>
+      </w:r>
+      <w:r>
+        <w:br w:type="textWrapping"/>
+      </w:r>
+      <w:r>
+        <w:rPr>
+          <w:rStyle w:val="VerbatimChar"/>
+        </w:rPr>
+        <w:t xml:space="preserve">##   Res.Df RSS Df Sum of Sq    F  Pr(&gt;F)    </w:t>
+      </w:r>
+      <w:r>
+        <w:br w:type="textWrapping"/>
+      </w:r>
+      <w:r>
+        <w:rPr>
+          <w:rStyle w:val="VerbatimChar"/>
+        </w:rPr>
+        <w:t xml:space="preserve">## 1     30 721                              </w:t>
+      </w:r>
+      <w:r>
+        <w:br w:type="textWrapping"/>
+      </w:r>
+      <w:r>
+        <w:rPr>
+          <w:rStyle w:val="VerbatimChar"/>
+        </w:rPr>
+        <w:t xml:space="preserve">## 2     28 169  2       552 45.6 1.6e-09 ***</w:t>
+      </w:r>
+      <w:r>
+        <w:br w:type="textWrapping"/>
+      </w:r>
+      <w:r>
+        <w:rPr>
+          <w:rStyle w:val="VerbatimChar"/>
+        </w:rPr>
+        <w:t xml:space="preserve">## ---</w:t>
+      </w:r>
+      <w:r>
+        <w:br w:type="textWrapping"/>
+      </w:r>
+      <w:r>
+        <w:rPr>
+          <w:rStyle w:val="VerbatimChar"/>
+        </w:rPr>
+        <w:t xml:space="preserve">## Signif. codes:  0 '***' 0.001 '**' 0.01 '*' 0.05 '.' 0.1 ' ' 1</w:t>
+      </w:r>
+    </w:p>
+    <w:p>
+      <w:pPr>
+        <w:pStyle w:val="SourceCode"/>
+      </w:pPr>
+      <w:r>
+        <w:rPr>
+          <w:rStyle w:val="VerbatimChar"/>
+        </w:rPr>
+        <w:t xml:space="preserve">##             2.5 % 97.5 %</w:t>
+      </w:r>
+      <w:r>
+        <w:br w:type="textWrapping"/>
+      </w:r>
+      <w:r>
+        <w:rPr>
+          <w:rStyle w:val="VerbatimChar"/>
+        </w:rPr>
+        <w:t xml:space="preserve">## wt       -5.37333 -2.460</w:t>
+      </w:r>
+      <w:r>
+        <w:br w:type="textWrapping"/>
+      </w:r>
+      <w:r>
+        <w:rPr>
+          <w:rStyle w:val="VerbatimChar"/>
+        </w:rPr>
+        <w:t xml:space="preserve">## qsec      0.63457  1.817</w:t>
+      </w:r>
+      <w:r>
+        <w:br w:type="textWrapping"/>
+      </w:r>
+      <w:r>
+        <w:rPr>
+          <w:rStyle w:val="VerbatimChar"/>
+        </w:rPr>
+        <w:t xml:space="preserve">## amManual  0.04573  5.826</w:t>
+      </w:r>
+    </w:p>
+    <w:p>
+      <w:r>
+        <w:t xml:space="preserve">It was determined that a model using transmission type, quarter mile time in seconds, and weight in lbs/1000 had a significantly better result (p-value for each coefficient &lt; 0.05,</w:t>
+      </w:r>
+      <w:r>
+        <w:t xml:space="preserve"> </w:t>
+      </w:r>
+      <m:oMath>
+        <m:sSup>
+          <m:e>
+            <m:r>
+              <m:rPr/>
+              <m:t>R</m:t>
+            </m:r>
+          </m:e>
+          <m:sup>
+            <m:r>
+              <m:rPr/>
+              <m:t>2</m:t>
+            </m:r>
+          </m:sup>
+        </m:sSup>
+      </m:oMath>
+      <w:r>
+        <w:t xml:space="preserve"> </w:t>
+      </w:r>
+      <w:r>
+        <w:t xml:space="preserve">= 0.8497) and was statistically significantly better than the base model based on anova tests (p = 1.6e-9). The confidence interval for the change in mpg for manual transmissions was reduced to 2.9358 (conf interval = 0.0457 to 5.8259) with these additional parameters added to the model. The residual tests of this new model are available in</w:t>
       </w:r>
       <w:r>
         <w:t xml:space="preserve"> </w:t>
@@ -1998,176 +2058,6 @@
         <w:t xml:space="preserve">We can see the influence specific vehicles had on each coefficient.</w:t>
       </w:r>
     </w:p>
-    <w:bookmarkStart w:id="31" w:name="exploring-aternate-models"/>
-    <w:p>
-      <w:pPr>
-        <w:pStyle w:val="Heading3"/>
-      </w:pPr>
-      <w:r>
-        <w:t xml:space="preserve">Exploring aternate models</w:t>
-      </w:r>
-    </w:p>
-    <w:bookmarkEnd w:id="31"/>
-    <w:p>
-      <w:r>
-        <w:t xml:space="preserve">Optionally how to find the best fit using the step() function. This is not part of the official analysis but was used to verify the optimal model selection.</w:t>
-      </w:r>
-    </w:p>
-    <w:p>
-      <w:pPr>
-        <w:pStyle w:val="SourceCode"/>
-      </w:pPr>
-      <w:r>
-        <w:rPr>
-          <w:rStyle w:val="KeywordTok"/>
-        </w:rPr>
-        <w:t xml:space="preserve">library</w:t>
-      </w:r>
-      <w:r>
-        <w:rPr>
-          <w:rStyle w:val="NormalTok"/>
-        </w:rPr>
-        <w:t xml:space="preserve">(car)</w:t>
-      </w:r>
-      <w:r>
-        <w:br w:type="textWrapping"/>
-      </w:r>
-      <w:r>
-        <w:rPr>
-          <w:rStyle w:val="NormalTok"/>
-        </w:rPr>
-        <w:t xml:space="preserve">(summaryBestlmStep &lt;-</w:t>
-      </w:r>
-      <w:r>
-        <w:rPr>
-          <w:rStyle w:val="StringTok"/>
-        </w:rPr>
-        <w:t xml:space="preserve"> </w:t>
-      </w:r>
-      <w:r>
-        <w:rPr>
-          <w:rStyle w:val="KeywordTok"/>
-        </w:rPr>
-        <w:t xml:space="preserve">summary</w:t>
-      </w:r>
-      <w:r>
-        <w:rPr>
-          <w:rStyle w:val="NormalTok"/>
-        </w:rPr>
-        <w:t xml:space="preserve">(bestlmStep &lt;-</w:t>
-      </w:r>
-      <w:r>
-        <w:rPr>
-          <w:rStyle w:val="StringTok"/>
-        </w:rPr>
-        <w:t xml:space="preserve"> </w:t>
-      </w:r>
-      <w:r>
-        <w:rPr>
-          <w:rStyle w:val="KeywordTok"/>
-        </w:rPr>
-        <w:t xml:space="preserve">step</w:t>
-      </w:r>
-      <w:r>
-        <w:rPr>
-          <w:rStyle w:val="NormalTok"/>
-        </w:rPr>
-        <w:t xml:space="preserve">(</w:t>
-      </w:r>
-      <w:r>
-        <w:rPr>
-          <w:rStyle w:val="KeywordTok"/>
-        </w:rPr>
-        <w:t xml:space="preserve">lm</w:t>
-      </w:r>
-      <w:r>
-        <w:rPr>
-          <w:rStyle w:val="NormalTok"/>
-        </w:rPr>
-        <w:t xml:space="preserve">(mpg ~</w:t>
-      </w:r>
-      <w:r>
-        <w:rPr>
-          <w:rStyle w:val="StringTok"/>
-        </w:rPr>
-        <w:t xml:space="preserve"> </w:t>
-      </w:r>
-      <w:r>
-        <w:rPr>
-          <w:rStyle w:val="NormalTok"/>
-        </w:rPr>
-        <w:t xml:space="preserve">., </w:t>
-      </w:r>
-      <w:r>
-        <w:rPr>
-          <w:rStyle w:val="DataTypeTok"/>
-        </w:rPr>
-        <w:t xml:space="preserve">data=</w:t>
-      </w:r>
-      <w:r>
-        <w:rPr>
-          <w:rStyle w:val="NormalTok"/>
-        </w:rPr>
-        <w:t xml:space="preserve">mtcars))))</w:t>
-      </w:r>
-    </w:p>
-    <w:p>
-      <w:r>
-        <w:t xml:space="preserve">Other significant methods explored:</w:t>
-      </w:r>
-    </w:p>
-    <w:p>
-      <w:pPr>
-        <w:pStyle w:val="SourceCode"/>
-      </w:pPr>
-      <w:r>
-        <w:rPr>
-          <w:rStyle w:val="VerbatimChar"/>
-        </w:rPr>
-        <w:t xml:space="preserve">fitAll &lt;- lm(mpg ~ ., data=mtcars)  # no good</w:t>
-      </w:r>
-      <w:r>
-        <w:br w:type="textWrapping"/>
-      </w:r>
-      <w:r>
-        <w:rPr>
-          <w:rStyle w:val="VerbatimChar"/>
-        </w:rPr>
-        <w:t xml:space="preserve">summary(fitAll); vif(fitAll)</w:t>
-      </w:r>
-      <w:r>
-        <w:br w:type="textWrapping"/>
-      </w:r>
-      <w:r>
-        <w:rPr>
-          <w:rStyle w:val="VerbatimChar"/>
-        </w:rPr>
-        <w:t xml:space="preserve"/>
-      </w:r>
-      <w:r>
-        <w:br w:type="textWrapping"/>
-      </w:r>
-      <w:r>
-        <w:rPr>
-          <w:rStyle w:val="VerbatimChar"/>
-        </w:rPr>
-        <w:t xml:space="preserve">(summaryBest2lm &lt;- summary(best2lm &lt;- lm(mpg ~ am + hp, data=mtcars))); </w:t>
-      </w:r>
-      <w:r>
-        <w:br w:type="textWrapping"/>
-      </w:r>
-      <w:r>
-        <w:rPr>
-          <w:rStyle w:val="VerbatimChar"/>
-        </w:rPr>
-        <w:t xml:space="preserve">anova (baselm, best2lm)</w:t>
-      </w:r>
-    </w:p>
-    <w:p>
-      <w:r>
-        <w:t xml:space="preserve">Note AM and HP leaves AM signifcant and explains 78% variance but not best model as confirmed by step analysis.</w:t>
-      </w:r>
-    </w:p>
   </w:body>
 </w:document>
 </file>
@@ -2179,7 +2069,7 @@
 <file path=word/numbering.xml><?xml version="1.0" encoding="utf-8"?>
 <w:numbering xmlns:w="http://schemas.openxmlformats.org/wordprocessingml/2006/main">
   <w:abstractNum w:abstractNumId="0">
-    <w:nsid w:val="4316f3a1"/>
+    <w:nsid w:val="ecc2b49e"/>
     <w:multiLevelType w:val="multilevel"/>
     <w:lvl w:ilvl="0">
       <w:numFmt w:val="bullet"/>
@@ -2260,7 +2150,7 @@
     </w:lvl>
   </w:abstractNum>
   <w:abstractNum w:abstractNumId="2">
-    <w:nsid w:val="46088e86"/>
+    <w:nsid w:val="a0838ad7"/>
     <w:multiLevelType w:val="multilevel"/>
     <w:lvl w:ilvl="0">
       <w:numFmt w:val="bullet"/>

</xml_diff>